<commit_message>
Analyse :100: Moreno + Ressources
</commit_message>
<xml_diff>
--- a/2- Expression des Besoins/Analyse Existant Processus.docx
+++ b/2- Expression des Besoins/Analyse Existant Processus.docx
@@ -85,7 +85,15 @@
         <w:t>Cette collecte est axée sur les critères minimaux fixés par la direction et est complétée par une éventuelle visite de site</w:t>
       </w:r>
       <w:r>
-        <w:t xml:space="preserve">. Les données collectées seront ainsi analysées sous différents angles grâce à la participation de plusieurs acteurs (QSE, JUR, ACH, MOY, RH, MAR) dans l’unique but de produire un rapport d’analyse de risques et faisabilité. </w:t>
+        <w:t xml:space="preserve">. Les données collectées seront ainsi analysées sous différents angles grâce à </w:t>
+      </w:r>
+      <w:proofErr w:type="gramStart"/>
+      <w:r>
+        <w:t>la</w:t>
+      </w:r>
+      <w:proofErr w:type="gramEnd"/>
+      <w:r>
+        <w:t xml:space="preserve"> participation de plusieurs acteurs (QSE, JUR, ACH, MOY, RH, MAR) dans l’unique but de produire un rapport d’analyse de risques et faisabilité. </w:t>
       </w:r>
       <w:r>
         <w:br/>
@@ -302,34 +310,7 @@
     </w:p>
     <w:p>
       <w:r>
-        <w:t>Lors du lancement des prestations de service, il s’agit en premier lieu de c</w:t>
-      </w:r>
-      <w:r>
-        <w:t xml:space="preserve">onsidérer la commande, sa revue </w:t>
-      </w:r>
-      <w:r>
-        <w:t xml:space="preserve">de commande, et le dossier contractuel d’étude. </w:t>
-      </w:r>
-      <w:r>
-        <w:t>A</w:t>
-      </w:r>
-      <w:r>
-        <w:t xml:space="preserve"> l’aide des données inter</w:t>
-      </w:r>
-      <w:r>
-        <w:t>nes récoltées auprès du QSE, de la gestion</w:t>
-      </w:r>
-      <w:r>
-        <w:t xml:space="preserve"> et </w:t>
-      </w:r>
-      <w:r>
-        <w:t>RH</w:t>
-      </w:r>
-      <w:r>
-        <w:t>,</w:t>
-      </w:r>
-      <w:r>
-        <w:t xml:space="preserve"> la </w:t>
+        <w:t xml:space="preserve">Lors du lancement des prestations de service, il s’agit en premier lieu de considérer la commande, sa revue de commande, et le dossier contractuel d’étude. A l’aide des données internes récoltées auprès du QSE, de la gestion et RH, la </w:t>
       </w:r>
       <w:r>
         <w:rPr>
@@ -338,37 +319,17 @@
         <w:t>passation de pouvoirs</w:t>
       </w:r>
       <w:r>
-        <w:t xml:space="preserve"> s’effectue </w:t>
-      </w:r>
-      <w:r>
-        <w:t>entre la partie amont</w:t>
-      </w:r>
-      <w:r>
-        <w:t xml:space="preserve"> de la réalisation et la partie réalisation effectuée</w:t>
-      </w:r>
-      <w:r>
-        <w:t xml:space="preserve"> en vue de prendre en compte le dossier complet, ce faisan</w:t>
-      </w:r>
-      <w:r>
-        <w:t>t créant le dossier d’affaires.</w:t>
+        <w:t xml:space="preserve"> s’effectue entre la partie amont de la réalisation et la partie réalisation effectuée en vue de prendre en compte le dossier complet, ce faisant créant le dossier d’affaires.</w:t>
       </w:r>
       <w:r>
         <w:br/>
-      </w:r>
-      <w:r>
         <w:t>Le dossier complet permettra alors l’analyse des exigences et des besoins. L’</w:t>
       </w:r>
       <w:r>
         <w:rPr>
           <w:b/>
         </w:rPr>
-        <w:t>an</w:t>
-      </w:r>
-      <w:r>
-        <w:rPr>
-          <w:b/>
-        </w:rPr>
-        <w:t>alyse</w:t>
+        <w:t>analyse</w:t>
       </w:r>
       <w:r>
         <w:t xml:space="preserve"> réalisée permet d’établir un </w:t>
@@ -377,13 +338,7 @@
         <w:rPr>
           <w:b/>
         </w:rPr>
-        <w:t xml:space="preserve">dossier </w:t>
-      </w:r>
-      <w:r>
-        <w:rPr>
-          <w:b/>
-        </w:rPr>
-        <w:t>de synthèse des exigences contractuelles</w:t>
+        <w:t>dossier de synthèse des exigences contractuelles</w:t>
       </w:r>
       <w:r>
         <w:t xml:space="preserve"> ainsi qu’une liste de ressources à mobiliser pour mener à bien le contrat de service. Cette analyse permet dans un second temps la mise en place d’un organigramme regroupant l’ensemble des acteurs identifiés dans le cadre de ce contrat.</w:t>
@@ -408,13 +363,7 @@
         <w:t xml:space="preserve">e prévisionnelle et provisoire. </w:t>
       </w:r>
       <w:r>
-        <w:t>Les exigences relatives au planning précédemment effectué et joint au compte-</w:t>
-      </w:r>
-      <w:r>
-        <w:t xml:space="preserve">rendu de lancement, établissent </w:t>
-      </w:r>
-      <w:r>
-        <w:t xml:space="preserve">une </w:t>
+        <w:t xml:space="preserve">Les exigences relatives au planning précédemment effectué et joint au compte-rendu de lancement, établissent une </w:t>
       </w:r>
       <w:r>
         <w:rPr>
@@ -423,13 +372,7 @@
         <w:t>mobilisation des ressources</w:t>
       </w:r>
       <w:r>
-        <w:t xml:space="preserve"> disponibles et une organisation opérati</w:t>
-      </w:r>
-      <w:r>
-        <w:t xml:space="preserve">onnelle ce qui permet de jauger </w:t>
-      </w:r>
-      <w:r>
-        <w:t>la conformité des habilitati</w:t>
+        <w:t xml:space="preserve"> disponibles et une organisation opérationnelle ce qui permet de jauger la conformité des habilitati</w:t>
       </w:r>
       <w:r>
         <w:t>ons et des formations requises.</w:t>
@@ -444,162 +387,202 @@
         <w:rPr>
           <w:b/>
         </w:rPr>
-        <w:t>concevoir les procédures consignées dans des document</w:t>
-      </w:r>
-      <w:r>
-        <w:rPr>
-          <w:b/>
-        </w:rPr>
-        <w:t>s opérationnels</w:t>
-      </w:r>
-      <w:r>
-        <w:t xml:space="preserve">, bâtis à partir </w:t>
-      </w:r>
-      <w:r>
-        <w:t>du dossier de synthèse et des spécifications que le client fournit. Une fois compi</w:t>
-      </w:r>
-      <w:r>
-        <w:t xml:space="preserve">lées, ces données décrivent les </w:t>
-      </w:r>
-      <w:r>
-        <w:t>proc</w:t>
+        <w:t>concevoir les procédures consignées dans des documents opérationnels</w:t>
+      </w:r>
+      <w:r>
+        <w:t>, bâtis à partir du dossier de synthèse et des spécifications que le client fournit. Une fois compilées, ces données décrivent les procédures de prise en charge, le plan de maintenance initial, le plan d’assurance qualité et le plan de prévention en</w:t>
+      </w:r>
+      <w:r>
+        <w:t xml:space="preserve"> fonction des besoins exprimés.</w:t>
+      </w:r>
+      <w:r>
+        <w:br/>
+      </w:r>
+      <w:r>
+        <w:t xml:space="preserve">Par les exigences contractuelles et par les règles de la filiale, les systèmes de </w:t>
+      </w:r>
+      <w:r>
+        <w:rPr>
+          <w:b/>
+        </w:rPr>
+        <w:t>gestion financière et technique sont initialisés.</w:t>
+      </w:r>
+      <w:r>
+        <w:t xml:space="preserve"> Le compte est alors ouvert</w:t>
+      </w:r>
+      <w:r>
+        <w:t xml:space="preserve"> conformément aux règles de la filiale en utilisant</w:t>
+      </w:r>
+      <w:r>
+        <w:t xml:space="preserve"> </w:t>
+      </w:r>
+      <w:r>
+        <w:t>SUPRA SERVICES / SUPRA OUVERTURE</w:t>
+      </w:r>
+      <w:r>
+        <w:t xml:space="preserve">, ainsi que le système informatisé de </w:t>
+      </w:r>
+      <w:r>
+        <w:t>gestion technique.</w:t>
+      </w:r>
+      <w:r>
+        <w:br/>
+      </w:r>
+      <w:r>
+        <w:t xml:space="preserve">Afin d’établir </w:t>
+      </w:r>
+      <w:r>
+        <w:rPr>
+          <w:b/>
+        </w:rPr>
+        <w:t>un rapport d’état des lieux</w:t>
+      </w:r>
+      <w:r>
+        <w:t xml:space="preserve"> qui tienne compte des installations, des documents, des fournitures et des rechanges, ainsi que de l’organisation et des garanties, l’on traite alors les documents opérationnels mis </w:t>
+      </w:r>
+      <w:r>
+        <w:t xml:space="preserve">au point </w:t>
+      </w:r>
+      <w:r>
+        <w:rPr>
+          <w:b/>
+        </w:rPr>
+        <w:t>précédemment</w:t>
+      </w:r>
+      <w:r>
+        <w:t>.</w:t>
+      </w:r>
+      <w:r>
+        <w:br/>
+      </w:r>
+      <w:r>
+        <w:t xml:space="preserve">Le rapport d’état des lieux </w:t>
+      </w:r>
+      <w:r>
+        <w:t>complet et</w:t>
+      </w:r>
+      <w:r>
+        <w:t xml:space="preserve"> combiné avec le dossier co</w:t>
+      </w:r>
+      <w:r>
+        <w:t xml:space="preserve">ntractuel </w:t>
+      </w:r>
+      <w:r>
+        <w:t xml:space="preserve">permet de </w:t>
+      </w:r>
+      <w:r>
+        <w:rPr>
+          <w:b/>
+        </w:rPr>
+        <w:t xml:space="preserve">prendre en charge </w:t>
+      </w:r>
+      <w:r>
+        <w:t>l’état des installations, le matériel et la logistique. Le PV de prise en charge ainsi créé garantie une exonération des responsabilités selon l’analyse de risque et le PAQ. Cette situation solidifie alors les fondations d’une situation initiale connue et maîtrisée, prête à une réalisation concrète.</w:t>
+      </w:r>
+    </w:p>
+    <w:p>
+      <w:r>
+        <w:t>Phase 6 : Réalisation (Exécution des prestations et gestion)</w:t>
+      </w:r>
+    </w:p>
+    <w:p>
+      <w:r>
+        <w:t>Trois domaines parfaitement parallèles sont à analyser dans ce sous-processus :</w:t>
+      </w:r>
+    </w:p>
+    <w:p>
+      <w:pPr>
+        <w:pStyle w:val="ListParagraph"/>
+        <w:numPr>
+          <w:ilvl w:val="0"/>
+          <w:numId w:val="1"/>
+        </w:numPr>
+      </w:pPr>
+      <w:r>
+        <w:rPr>
+          <w:b/>
+        </w:rPr>
+        <w:t>L’exécution des travaux et prestations</w:t>
+      </w:r>
+      <w:r>
+        <w:t> : Cette phase, sous le patronage du RAM, s’appuie sur l’ensemble des documents officiels validés et produits par les précédentes phases afin de réaliser les prestations et travaux conformément aux engagements de moyen ou de la tenue du résultats vis-à-vis du client.</w:t>
+      </w:r>
+    </w:p>
+    <w:p>
+      <w:pPr>
+        <w:pStyle w:val="ListParagraph"/>
+        <w:numPr>
+          <w:ilvl w:val="0"/>
+          <w:numId w:val="1"/>
+        </w:numPr>
+      </w:pPr>
+      <w:r>
+        <w:rPr>
+          <w:b/>
+        </w:rPr>
+        <w:t>Gestion de l’affaire</w:t>
+      </w:r>
+      <w:r>
+        <w:t xml:space="preserve"> : </w:t>
+      </w:r>
+      <w:r>
+        <w:t xml:space="preserve">Cette phase, pilotée par le RA, veille au respect des conditions commerciales spécifiées par le contrat final notamment grâce au tableau de bord de l’affaire. Eventuellement, les éléments imprévus dans le cadre du contrat donnent lieu à des avenants </w:t>
+      </w:r>
+      <w:r>
+        <w:lastRenderedPageBreak/>
+        <w:t xml:space="preserve">(par conséquent, une revue d’offre) </w:t>
+      </w:r>
+      <w:r>
+        <w:t>ou à des trava</w:t>
       </w:r>
       <w:bookmarkStart w:id="0" w:name="_GoBack"/>
       <w:bookmarkEnd w:id="0"/>
       <w:r>
-        <w:t>édures de prise en charge, le plan de maintenance initial, le plan d’assurance q</w:t>
-      </w:r>
-      <w:r>
-        <w:t xml:space="preserve">ualité et le plan de prévention </w:t>
-      </w:r>
-      <w:r>
-        <w:t>en</w:t>
-      </w:r>
-      <w:r>
-        <w:t xml:space="preserve"> fonction des besoins exprimés.</w:t>
-      </w:r>
-      <w:r>
-        <w:br/>
-      </w:r>
-      <w:r>
-        <w:t xml:space="preserve">Par les exigences contractuelles et par les règles de la filiale, les systèmes de </w:t>
-      </w:r>
-      <w:r>
-        <w:rPr>
-          <w:b/>
-        </w:rPr>
-        <w:t xml:space="preserve">gestion financière et technique </w:t>
-      </w:r>
-      <w:r>
-        <w:rPr>
-          <w:b/>
-        </w:rPr>
-        <w:t>sont initialisés.</w:t>
-      </w:r>
-      <w:r>
-        <w:t xml:space="preserve"> Le compte est alors ouvert</w:t>
-      </w:r>
-      <w:r>
-        <w:t xml:space="preserve"> conformément aux règles de la filiale en utilisant</w:t>
-      </w:r>
-      <w:r>
-        <w:t xml:space="preserve"> </w:t>
-      </w:r>
-      <w:r>
-        <w:t>SUPRA SERVICES / SUPRA OUVERTURE</w:t>
-      </w:r>
-      <w:r>
-        <w:t>, ains</w:t>
-      </w:r>
-      <w:r>
-        <w:t xml:space="preserve">i que le système informatisé de </w:t>
-      </w:r>
-      <w:r>
-        <w:t>gestion technique.</w:t>
-      </w:r>
-      <w:r>
-        <w:br/>
-      </w:r>
-      <w:r>
-        <w:t xml:space="preserve">Afin d’établir </w:t>
-      </w:r>
-      <w:r>
-        <w:rPr>
-          <w:b/>
-        </w:rPr>
-        <w:t>un rapport d’état des lieux</w:t>
-      </w:r>
-      <w:r>
-        <w:t xml:space="preserve"> qui tienne compte des installations,</w:t>
-      </w:r>
-      <w:r>
-        <w:t xml:space="preserve"> des documents, des fournitures </w:t>
-      </w:r>
-      <w:r>
-        <w:t xml:space="preserve">et des rechanges, ainsi que de l’organisation et des garanties, l’on traite alors </w:t>
-      </w:r>
-      <w:r>
-        <w:t xml:space="preserve">les documents opérationnels mis </w:t>
-      </w:r>
-      <w:r>
-        <w:t xml:space="preserve">au point </w:t>
-      </w:r>
-      <w:r>
-        <w:rPr>
-          <w:b/>
-        </w:rPr>
-        <w:t>précédemment</w:t>
-      </w:r>
-      <w:r>
-        <w:t>.</w:t>
-      </w:r>
-      <w:r>
-        <w:br/>
-      </w:r>
-      <w:r>
-        <w:t xml:space="preserve">Le rapport d’état des lieux </w:t>
-      </w:r>
-      <w:r>
-        <w:t>complet et</w:t>
-      </w:r>
-      <w:r>
-        <w:t xml:space="preserve"> combiné avec le dossier co</w:t>
-      </w:r>
-      <w:r>
-        <w:t xml:space="preserve">ntractuel </w:t>
-      </w:r>
-      <w:r>
-        <w:t xml:space="preserve">permet de </w:t>
-      </w:r>
-      <w:r>
-        <w:rPr>
-          <w:b/>
-        </w:rPr>
-        <w:t xml:space="preserve">prendre en </w:t>
-      </w:r>
-      <w:r>
-        <w:rPr>
-          <w:b/>
-        </w:rPr>
-        <w:t xml:space="preserve">charge </w:t>
-      </w:r>
-      <w:r>
-        <w:t>l’état des installations, le matériel et la logistique. Le PV de prise en</w:t>
-      </w:r>
-      <w:r>
-        <w:t xml:space="preserve"> charge ainsi créé garantie une </w:t>
-      </w:r>
-      <w:r>
-        <w:t>exonération des responsabilités selon l’analyse de risque et le PAQ. Cette situation solid</w:t>
-      </w:r>
-      <w:r>
-        <w:t xml:space="preserve">ifie alors les fondations </w:t>
-      </w:r>
-      <w:r>
-        <w:t>d’une situation initiale connue et maîtrisée, prête à une réalisation concrète.</w:t>
+        <w:t>ux</w:t>
+      </w:r>
+      <w:r>
+        <w:t xml:space="preserve"> induits (déclenchement d’un sous processus externe).</w:t>
       </w:r>
     </w:p>
-    <w:p/>
+    <w:p>
+      <w:pPr>
+        <w:pStyle w:val="ListParagraph"/>
+        <w:numPr>
+          <w:ilvl w:val="0"/>
+          <w:numId w:val="1"/>
+        </w:numPr>
+      </w:pPr>
+      <w:r>
+        <w:rPr>
+          <w:b/>
+        </w:rPr>
+        <w:t>Gestion des activités et reporting</w:t>
+      </w:r>
+      <w:r>
+        <w:t> :</w:t>
+      </w:r>
+      <w:r>
+        <w:t xml:space="preserve"> En se basant sur les procédures de gestion et de reporting initialement spécifiées dans le PAQ, un tableau de bord des activités ainsi qu’un reporting client régulier sont établis en vue de préparer une </w:t>
+      </w:r>
+      <w:r>
+        <w:rPr>
+          <w:b/>
+        </w:rPr>
+        <w:t>revue périodique</w:t>
+      </w:r>
+      <w:r>
+        <w:t xml:space="preserve"> (potentielle) du contrat de maintenance débouchant sur une </w:t>
+      </w:r>
+      <w:r>
+        <w:rPr>
+          <w:b/>
+        </w:rPr>
+        <w:t>évolution du contrat</w:t>
+      </w:r>
+      <w:r>
+        <w:t xml:space="preserve">.  </w:t>
+      </w:r>
+    </w:p>
     <w:sectPr>
       <w:pgSz w:w="11906" w:h="16838"/>
       <w:pgMar w:top="1417" w:right="1417" w:bottom="1417" w:left="1417" w:header="708" w:footer="708" w:gutter="0"/>
@@ -608,6 +591,127 @@
     </w:sectPr>
   </w:body>
 </w:document>
+</file>
+
+<file path=word/numbering.xml><?xml version="1.0" encoding="utf-8"?>
+<w:numbering xmlns:wpc="http://schemas.microsoft.com/office/word/2010/wordprocessingCanvas" xmlns:mc="http://schemas.openxmlformats.org/markup-compatibility/2006" xmlns:o="urn:schemas-microsoft-com:office:office" xmlns:r="http://schemas.openxmlformats.org/officeDocument/2006/relationships" xmlns:m="http://schemas.openxmlformats.org/officeDocument/2006/math" xmlns:v="urn:schemas-microsoft-com:vml" xmlns:wp14="http://schemas.microsoft.com/office/word/2010/wordprocessingDrawing" xmlns:wp="http://schemas.openxmlformats.org/drawingml/2006/wordprocessingDrawing" xmlns:w10="urn:schemas-microsoft-com:office:word" xmlns:w="http://schemas.openxmlformats.org/wordprocessingml/2006/main" xmlns:w14="http://schemas.microsoft.com/office/word/2010/wordml" xmlns:w15="http://schemas.microsoft.com/office/word/2012/wordml" xmlns:wpg="http://schemas.microsoft.com/office/word/2010/wordprocessingGroup" xmlns:wpi="http://schemas.microsoft.com/office/word/2010/wordprocessingInk" xmlns:wne="http://schemas.microsoft.com/office/word/2006/wordml" xmlns:wps="http://schemas.microsoft.com/office/word/2010/wordprocessingShape" mc:Ignorable="w14 w15 wp14">
+  <w:abstractNum w:abstractNumId="0">
+    <w:nsid w:val="3F067ACA"/>
+    <w:multiLevelType w:val="hybridMultilevel"/>
+    <w:tmpl w:val="CD469740"/>
+    <w:lvl w:ilvl="0" w:tplc="040C0001">
+      <w:start w:val="1"/>
+      <w:numFmt w:val="bullet"/>
+      <w:lvlText w:val=""/>
+      <w:lvlJc w:val="left"/>
+      <w:pPr>
+        <w:ind w:left="720" w:hanging="360"/>
+      </w:pPr>
+      <w:rPr>
+        <w:rFonts w:ascii="Symbol" w:hAnsi="Symbol" w:hint="default"/>
+      </w:rPr>
+    </w:lvl>
+    <w:lvl w:ilvl="1" w:tplc="040C0003" w:tentative="1">
+      <w:start w:val="1"/>
+      <w:numFmt w:val="bullet"/>
+      <w:lvlText w:val="o"/>
+      <w:lvlJc w:val="left"/>
+      <w:pPr>
+        <w:ind w:left="1440" w:hanging="360"/>
+      </w:pPr>
+      <w:rPr>
+        <w:rFonts w:ascii="Courier New" w:hAnsi="Courier New" w:cs="Courier New" w:hint="default"/>
+      </w:rPr>
+    </w:lvl>
+    <w:lvl w:ilvl="2" w:tplc="040C0005" w:tentative="1">
+      <w:start w:val="1"/>
+      <w:numFmt w:val="bullet"/>
+      <w:lvlText w:val=""/>
+      <w:lvlJc w:val="left"/>
+      <w:pPr>
+        <w:ind w:left="2160" w:hanging="360"/>
+      </w:pPr>
+      <w:rPr>
+        <w:rFonts w:ascii="Wingdings" w:hAnsi="Wingdings" w:hint="default"/>
+      </w:rPr>
+    </w:lvl>
+    <w:lvl w:ilvl="3" w:tplc="040C0001" w:tentative="1">
+      <w:start w:val="1"/>
+      <w:numFmt w:val="bullet"/>
+      <w:lvlText w:val=""/>
+      <w:lvlJc w:val="left"/>
+      <w:pPr>
+        <w:ind w:left="2880" w:hanging="360"/>
+      </w:pPr>
+      <w:rPr>
+        <w:rFonts w:ascii="Symbol" w:hAnsi="Symbol" w:hint="default"/>
+      </w:rPr>
+    </w:lvl>
+    <w:lvl w:ilvl="4" w:tplc="040C0003" w:tentative="1">
+      <w:start w:val="1"/>
+      <w:numFmt w:val="bullet"/>
+      <w:lvlText w:val="o"/>
+      <w:lvlJc w:val="left"/>
+      <w:pPr>
+        <w:ind w:left="3600" w:hanging="360"/>
+      </w:pPr>
+      <w:rPr>
+        <w:rFonts w:ascii="Courier New" w:hAnsi="Courier New" w:cs="Courier New" w:hint="default"/>
+      </w:rPr>
+    </w:lvl>
+    <w:lvl w:ilvl="5" w:tplc="040C0005" w:tentative="1">
+      <w:start w:val="1"/>
+      <w:numFmt w:val="bullet"/>
+      <w:lvlText w:val=""/>
+      <w:lvlJc w:val="left"/>
+      <w:pPr>
+        <w:ind w:left="4320" w:hanging="360"/>
+      </w:pPr>
+      <w:rPr>
+        <w:rFonts w:ascii="Wingdings" w:hAnsi="Wingdings" w:hint="default"/>
+      </w:rPr>
+    </w:lvl>
+    <w:lvl w:ilvl="6" w:tplc="040C0001" w:tentative="1">
+      <w:start w:val="1"/>
+      <w:numFmt w:val="bullet"/>
+      <w:lvlText w:val=""/>
+      <w:lvlJc w:val="left"/>
+      <w:pPr>
+        <w:ind w:left="5040" w:hanging="360"/>
+      </w:pPr>
+      <w:rPr>
+        <w:rFonts w:ascii="Symbol" w:hAnsi="Symbol" w:hint="default"/>
+      </w:rPr>
+    </w:lvl>
+    <w:lvl w:ilvl="7" w:tplc="040C0003" w:tentative="1">
+      <w:start w:val="1"/>
+      <w:numFmt w:val="bullet"/>
+      <w:lvlText w:val="o"/>
+      <w:lvlJc w:val="left"/>
+      <w:pPr>
+        <w:ind w:left="5760" w:hanging="360"/>
+      </w:pPr>
+      <w:rPr>
+        <w:rFonts w:ascii="Courier New" w:hAnsi="Courier New" w:cs="Courier New" w:hint="default"/>
+      </w:rPr>
+    </w:lvl>
+    <w:lvl w:ilvl="8" w:tplc="040C0005" w:tentative="1">
+      <w:start w:val="1"/>
+      <w:numFmt w:val="bullet"/>
+      <w:lvlText w:val=""/>
+      <w:lvlJc w:val="left"/>
+      <w:pPr>
+        <w:ind w:left="6480" w:hanging="360"/>
+      </w:pPr>
+      <w:rPr>
+        <w:rFonts w:ascii="Wingdings" w:hAnsi="Wingdings" w:hint="default"/>
+      </w:rPr>
+    </w:lvl>
+  </w:abstractNum>
+  <w:num w:numId="1">
+    <w:abstractNumId w:val="0"/>
+  </w:num>
+</w:numbering>
 </file>
 
 <file path=word/styles.xml><?xml version="1.0" encoding="utf-8"?>
@@ -1031,6 +1135,17 @@
     <w:semiHidden/>
     <w:unhideWhenUsed/>
   </w:style>
+  <w:style w:type="paragraph" w:styleId="ListParagraph">
+    <w:name w:val="List Paragraph"/>
+    <w:basedOn w:val="Normal"/>
+    <w:uiPriority w:val="34"/>
+    <w:qFormat/>
+    <w:rsid w:val="0084754B"/>
+    <w:pPr>
+      <w:ind w:left="720"/>
+      <w:contextualSpacing/>
+    </w:pPr>
+  </w:style>
 </w:styles>
 </file>
 

</xml_diff>